<commit_message>
pridanie passive skill tree
</commit_message>
<xml_diff>
--- a/Path of Exile a role-playing hry.docx
+++ b/Path of Exile a role-playing hry.docx
@@ -997,31 +997,115 @@
         </w:rPr>
         <w:t xml:space="preserve">Strom </w:t>
       </w:r>
-      <w:proofErr w:type="spellStart"/>
-      <w:r>
-        <w:rPr>
-          <w:b/>
-          <w:bCs/>
-          <w:sz w:val="32"/>
-          <w:szCs w:val="32"/>
-        </w:rPr>
-        <w:t>dovedností</w:t>
-      </w:r>
-      <w:proofErr w:type="spellEnd"/>
-    </w:p>
-    <w:p>
-      <w:pPr>
-        <w:rPr>
-          <w:sz w:val="28"/>
-          <w:szCs w:val="28"/>
-        </w:rPr>
-      </w:pPr>
-      <w:r>
-        <w:rPr>
-          <w:sz w:val="28"/>
-          <w:szCs w:val="28"/>
-        </w:rPr>
-        <w:t>Každá úroveň postavy</w:t>
+      <w:r>
+        <w:rPr>
+          <w:b/>
+          <w:bCs/>
+          <w:sz w:val="32"/>
+          <w:szCs w:val="32"/>
+        </w:rPr>
+        <w:t>zručností</w:t>
+      </w:r>
+    </w:p>
+    <w:p>
+      <w:pPr>
+        <w:rPr>
+          <w:sz w:val="28"/>
+          <w:szCs w:val="28"/>
+        </w:rPr>
+      </w:pPr>
+      <w:r>
+        <w:rPr>
+          <w:sz w:val="28"/>
+          <w:szCs w:val="28"/>
+        </w:rPr>
+        <w:t xml:space="preserve">Je to rozsiahla sieť 1325 </w:t>
+      </w:r>
+      <w:bookmarkStart w:id="0" w:name="_Hlk119172291"/>
+      <w:r>
+        <w:rPr>
+          <w:sz w:val="28"/>
+          <w:szCs w:val="28"/>
+        </w:rPr>
+        <w:t>zručností</w:t>
+      </w:r>
+      <w:bookmarkEnd w:id="0"/>
+      <w:r>
+        <w:rPr>
+          <w:sz w:val="28"/>
+          <w:szCs w:val="28"/>
+        </w:rPr>
+        <w:t>, ktoré poskytujú pasívne bonusy postave. Za každé navýšenie úrovne postavy alebo splnenie niektorých úloh môžete prideliť ďalšie body do stromu. Popri bežných pasívnych schopností sa nachádzajú aj tzv. Notable a Keystone. Notable majú väčšie ikony, špecifické mena a väčšie efekty. Pomáhajú viesť hráčov pri budovaní postáv</w:t>
+      </w:r>
+      <w:r>
+        <w:rPr>
+          <w:sz w:val="28"/>
+          <w:szCs w:val="28"/>
+        </w:rPr>
+        <w:t>, tak že na prvý pohľad vidia čo skupina zručností okolo Notable ponúka</w:t>
+      </w:r>
+      <w:r>
+        <w:rPr>
+          <w:sz w:val="28"/>
+          <w:szCs w:val="28"/>
+        </w:rPr>
+        <w:t xml:space="preserve">. </w:t>
+      </w:r>
+      <w:r>
+        <w:rPr>
+          <w:sz w:val="28"/>
+          <w:szCs w:val="28"/>
+        </w:rPr>
+        <w:t xml:space="preserve">Keystone </w:t>
+      </w:r>
+      <w:r>
+        <w:rPr>
+          <w:sz w:val="28"/>
+          <w:szCs w:val="28"/>
+        </w:rPr>
+        <w:t xml:space="preserve">schopnosti </w:t>
+      </w:r>
+      <w:r>
+        <w:rPr>
+          <w:sz w:val="28"/>
+          <w:szCs w:val="28"/>
+        </w:rPr>
+        <w:t>však zásadne menia spôsob</w:t>
+      </w:r>
+      <w:r>
+        <w:rPr>
+          <w:sz w:val="28"/>
+          <w:szCs w:val="28"/>
+        </w:rPr>
+        <w:t xml:space="preserve"> akým sa postava hrá</w:t>
+      </w:r>
+      <w:r>
+        <w:rPr>
+          <w:sz w:val="28"/>
+          <w:szCs w:val="28"/>
+        </w:rPr>
+        <w:t>. Zvyčajne majú jeden pozitívny účinok a jeden negatívny účinok.</w:t>
+      </w:r>
+      <w:r>
+        <w:rPr>
+          <w:sz w:val="28"/>
+          <w:szCs w:val="28"/>
+        </w:rPr>
+        <w:t xml:space="preserve"> Napríklad </w:t>
+      </w:r>
+      <w:r>
+        <w:rPr>
+          <w:sz w:val="28"/>
+          <w:szCs w:val="28"/>
+        </w:rPr>
+        <w:t>Glancing Blows</w:t>
+      </w:r>
+      <w:r>
+        <w:rPr>
+          <w:sz w:val="28"/>
+          <w:szCs w:val="28"/>
+        </w:rPr>
+        <w:t xml:space="preserve"> navýši šancu na blokovanie útoku alebo kúzla dvojnásobne, ale hráč utrpí 65% poškodenia pokiaľ zablokuje útok alebo kúzlo.</w:t>
       </w:r>
     </w:p>
     <w:p>
@@ -1486,6 +1570,7 @@
           <w:sz w:val="28"/>
           <w:szCs w:val="28"/>
         </w:rPr>
+        <w:lastRenderedPageBreak/>
         <w:t>Hráč ma k dispozícii inventár (5x12 políčok) a externý úložný priestor označovaný ako truhla. V truhle sa nachádzajú záložky a každá má 12x12 políčok na uloženie vecí. Každý hráč má na začiatku hry 3 takéto záložky. Jediný spôsob ako získať viac záložiek je ich kúpou za reálnu menu. Existujú aj špeciálne záložky</w:t>
       </w:r>
       <w:r>
@@ -1567,65 +1652,816 @@
           <w:sz w:val="28"/>
           <w:szCs w:val="28"/>
         </w:rPr>
+        <w:t>N</w:t>
+      </w:r>
+      <w:r>
+        <w:rPr>
+          <w:sz w:val="28"/>
+          <w:szCs w:val="28"/>
+        </w:rPr>
+        <w:t>apríklad záložka na mapy ktorá stojí 15</w:t>
+      </w:r>
+      <w:r>
+        <w:rPr>
+          <w:sz w:val="28"/>
+          <w:szCs w:val="28"/>
+        </w:rPr>
+        <w:t>\</w:t>
+      </w:r>
+      <w:r>
+        <w:rPr>
+          <w:sz w:val="28"/>
+          <w:szCs w:val="28"/>
+        </w:rPr>
+        <w:t>$</w:t>
+      </w:r>
+      <w:r>
+        <w:rPr>
+          <w:sz w:val="28"/>
+          <w:szCs w:val="28"/>
+        </w:rPr>
+        <w:t xml:space="preserve"> umožňuje uložiť každý typ mapy rôznych úrovní 72-krát. </w:t>
+      </w:r>
+      <w:r>
+        <w:rPr>
+          <w:sz w:val="28"/>
+          <w:szCs w:val="28"/>
+        </w:rPr>
+        <w:t>Na</w:t>
+      </w:r>
+      <w:r>
+        <w:rPr>
+          <w:sz w:val="28"/>
+          <w:szCs w:val="28"/>
+        </w:rPr>
+        <w:t xml:space="preserve"> úrovni 16 je 96 rôznych máp, teda je</w:t>
+      </w:r>
+      <w:r>
+        <w:rPr>
+          <w:sz w:val="28"/>
+          <w:szCs w:val="28"/>
+        </w:rPr>
+        <w:t xml:space="preserve"> možné uložiť až</w:t>
+      </w:r>
+      <w:r>
+        <w:rPr>
+          <w:sz w:val="28"/>
+          <w:szCs w:val="28"/>
+        </w:rPr>
+        <w:t xml:space="preserve"> 6912 máp iba pre</w:t>
+      </w:r>
+      <w:r>
+        <w:rPr>
+          <w:sz w:val="28"/>
+          <w:szCs w:val="28"/>
+        </w:rPr>
+        <w:t xml:space="preserve"> </w:t>
+      </w:r>
+      <w:r>
+        <w:rPr>
+          <w:sz w:val="28"/>
+          <w:szCs w:val="28"/>
+        </w:rPr>
+        <w:t>túto jednu úroveň</w:t>
+      </w:r>
+      <w:r>
+        <w:rPr>
+          <w:sz w:val="28"/>
+          <w:szCs w:val="28"/>
+        </w:rPr>
+        <w:t xml:space="preserve">. </w:t>
+      </w:r>
+      <w:r>
+        <w:rPr>
+          <w:sz w:val="28"/>
+          <w:szCs w:val="28"/>
+        </w:rPr>
+        <w:t>N</w:t>
+      </w:r>
+      <w:r>
+        <w:rPr>
+          <w:sz w:val="28"/>
+          <w:szCs w:val="28"/>
+        </w:rPr>
+        <w:t>amiesto normálnej záložky, ktorá je neprehľadná a má maximum 144 políčok</w:t>
+      </w:r>
+      <w:r>
+        <w:rPr>
+          <w:sz w:val="28"/>
+          <w:szCs w:val="28"/>
+        </w:rPr>
+        <w:t>, resp. máp</w:t>
+      </w:r>
+      <w:r>
+        <w:rPr>
+          <w:sz w:val="28"/>
+          <w:szCs w:val="28"/>
+        </w:rPr>
+        <w:t xml:space="preserve"> na uloženie je možné, aby si hráč kúpil špeciálny typ záložky pre mapy, ktor</w:t>
+      </w:r>
+      <w:r>
+        <w:rPr>
+          <w:sz w:val="28"/>
+          <w:szCs w:val="28"/>
+        </w:rPr>
+        <w:t>á</w:t>
+      </w:r>
+      <w:r>
+        <w:rPr>
+          <w:sz w:val="28"/>
+          <w:szCs w:val="28"/>
+        </w:rPr>
+        <w:t xml:space="preserve"> je veľmi prehľadn</w:t>
+      </w:r>
+      <w:r>
+        <w:rPr>
+          <w:sz w:val="28"/>
+          <w:szCs w:val="28"/>
+        </w:rPr>
+        <w:t>á</w:t>
+      </w:r>
+      <w:r>
+        <w:rPr>
+          <w:sz w:val="28"/>
+          <w:szCs w:val="28"/>
+        </w:rPr>
+        <w:t xml:space="preserve">, má </w:t>
+      </w:r>
+      <w:r>
+        <w:rPr>
+          <w:sz w:val="28"/>
+          <w:szCs w:val="28"/>
+        </w:rPr>
+        <w:t xml:space="preserve">niekoľko násobne väčší priestor </w:t>
+      </w:r>
+      <w:r>
+        <w:rPr>
+          <w:sz w:val="28"/>
+          <w:szCs w:val="28"/>
+        </w:rPr>
+        <w:t xml:space="preserve">a má </w:t>
+      </w:r>
+      <w:r>
+        <w:rPr>
+          <w:sz w:val="28"/>
+          <w:szCs w:val="28"/>
+        </w:rPr>
+        <w:t xml:space="preserve">viacero špeciálnych </w:t>
+      </w:r>
+      <w:r>
+        <w:rPr>
+          <w:sz w:val="28"/>
+          <w:szCs w:val="28"/>
+        </w:rPr>
+        <w:t>funkcií</w:t>
+      </w:r>
+      <w:r>
+        <w:rPr>
+          <w:sz w:val="28"/>
+          <w:szCs w:val="28"/>
+        </w:rPr>
+        <w:t>, ako napríklad zvýraznenie mapy, ktor</w:t>
+      </w:r>
+      <w:r>
+        <w:rPr>
+          <w:sz w:val="28"/>
+          <w:szCs w:val="28"/>
+        </w:rPr>
+        <w:t>á ešte nebola dokončená</w:t>
+      </w:r>
+      <w:r>
+        <w:rPr>
+          <w:sz w:val="28"/>
+          <w:szCs w:val="28"/>
+        </w:rPr>
+        <w:t xml:space="preserve">. Takýchto špeciálnych záložiek existuje niekoľko a pokrývajú všetky typy vecí, ako </w:t>
+      </w:r>
+      <w:r>
+        <w:rPr>
+          <w:sz w:val="28"/>
+          <w:szCs w:val="28"/>
+        </w:rPr>
+        <w:t>men</w:t>
+      </w:r>
+      <w:r>
+        <w:rPr>
+          <w:sz w:val="28"/>
+          <w:szCs w:val="28"/>
+        </w:rPr>
+        <w:t>y</w:t>
+      </w:r>
+      <w:r>
+        <w:rPr>
+          <w:sz w:val="28"/>
+          <w:szCs w:val="28"/>
+        </w:rPr>
+        <w:t>, mapy, úlomky, lekvárové fľašky atď.</w:t>
+      </w:r>
+      <w:r>
+        <w:rPr>
+          <w:sz w:val="28"/>
+          <w:szCs w:val="28"/>
+        </w:rPr>
+        <w:t>\\</w:t>
+      </w:r>
+    </w:p>
+    <w:p>
+      <w:pPr>
+        <w:rPr>
+          <w:sz w:val="28"/>
+          <w:szCs w:val="28"/>
+        </w:rPr>
+      </w:pPr>
+    </w:p>
+    <w:p>
+      <w:pPr>
+        <w:rPr>
+          <w:sz w:val="28"/>
+          <w:szCs w:val="28"/>
+        </w:rPr>
+      </w:pPr>
+      <w:r>
+        <w:rPr>
+          <w:sz w:val="28"/>
+          <w:szCs w:val="28"/>
+        </w:rPr>
+        <w:t xml:space="preserve">Dôvodom prečo sa v komunite objavuje pojem </w:t>
+      </w:r>
+      <w:proofErr w:type="spellStart"/>
+      <w:r>
+        <w:rPr>
+          <w:sz w:val="28"/>
+          <w:szCs w:val="28"/>
+        </w:rPr>
+        <w:t>pay</w:t>
+      </w:r>
+      <w:proofErr w:type="spellEnd"/>
+      <w:r>
+        <w:rPr>
+          <w:sz w:val="28"/>
+          <w:szCs w:val="28"/>
+        </w:rPr>
+        <w:t>-to-</w:t>
+      </w:r>
+      <w:proofErr w:type="spellStart"/>
+      <w:r>
+        <w:rPr>
+          <w:sz w:val="28"/>
+          <w:szCs w:val="28"/>
+        </w:rPr>
+        <w:t>win</w:t>
+      </w:r>
+      <w:proofErr w:type="spellEnd"/>
+      <w:r>
+        <w:rPr>
+          <w:sz w:val="28"/>
+          <w:szCs w:val="28"/>
+        </w:rPr>
+        <w:t xml:space="preserve"> je, že niektoré špeciálne záložky je priam potrebné </w:t>
+      </w:r>
+      <w:r>
+        <w:rPr>
+          <w:sz w:val="28"/>
+          <w:szCs w:val="28"/>
+        </w:rPr>
+        <w:t>kúpi</w:t>
+      </w:r>
+      <w:r>
+        <w:rPr>
+          <w:sz w:val="28"/>
+          <w:szCs w:val="28"/>
+        </w:rPr>
+        <w:t>ť</w:t>
+      </w:r>
+      <w:r>
+        <w:rPr>
+          <w:sz w:val="28"/>
+          <w:szCs w:val="28"/>
+        </w:rPr>
+        <w:t>, aby si hráč mohol naplno vychutnať hru v jej konečnej fáze, kde pre mnohých hráčo</w:t>
+      </w:r>
+      <w:r>
+        <w:rPr>
+          <w:sz w:val="28"/>
+          <w:szCs w:val="28"/>
+        </w:rPr>
+        <w:t>v</w:t>
+      </w:r>
+      <w:r>
+        <w:rPr>
+          <w:sz w:val="28"/>
+          <w:szCs w:val="28"/>
+        </w:rPr>
+        <w:t xml:space="preserve"> práve hra začína.</w:t>
+      </w:r>
+      <w:r>
+        <w:rPr>
+          <w:sz w:val="28"/>
+          <w:szCs w:val="28"/>
+        </w:rPr>
+        <w:t>\\</w:t>
+      </w:r>
+    </w:p>
+    <w:p>
+      <w:pPr>
+        <w:rPr>
+          <w:sz w:val="28"/>
+          <w:szCs w:val="28"/>
+        </w:rPr>
+      </w:pPr>
+    </w:p>
+    <w:p>
+      <w:pPr>
+        <w:rPr>
+          <w:sz w:val="28"/>
+          <w:szCs w:val="28"/>
+        </w:rPr>
+      </w:pPr>
+      <w:r>
+        <w:rPr>
+          <w:sz w:val="28"/>
+          <w:szCs w:val="28"/>
+        </w:rPr>
+        <w:t>V</w:t>
+      </w:r>
+      <w:r>
+        <w:rPr>
+          <w:sz w:val="28"/>
+          <w:szCs w:val="28"/>
+        </w:rPr>
+        <w:t> </w:t>
+      </w:r>
+      <w:r>
+        <w:rPr>
+          <w:sz w:val="28"/>
+          <w:szCs w:val="28"/>
+        </w:rPr>
+        <w:t>štúdii</w:t>
+      </w:r>
+      <w:r>
+        <w:rPr>
+          <w:sz w:val="28"/>
+          <w:szCs w:val="28"/>
+        </w:rPr>
+        <w:t xml:space="preserve"> </w:t>
+      </w:r>
+      <w:proofErr w:type="spellStart"/>
+      <w:r>
+        <w:rPr>
+          <w:sz w:val="28"/>
+          <w:szCs w:val="28"/>
+        </w:rPr>
+        <w:t>Volitional</w:t>
+      </w:r>
+      <w:proofErr w:type="spellEnd"/>
+      <w:r>
+        <w:rPr>
+          <w:sz w:val="28"/>
+          <w:szCs w:val="28"/>
+        </w:rPr>
+        <w:t xml:space="preserve"> </w:t>
+      </w:r>
+      <w:proofErr w:type="spellStart"/>
+      <w:r>
+        <w:rPr>
+          <w:sz w:val="28"/>
+          <w:szCs w:val="28"/>
+        </w:rPr>
+        <w:t>Vanity</w:t>
+      </w:r>
+      <w:proofErr w:type="spellEnd"/>
+      <w:r>
+        <w:rPr>
+          <w:sz w:val="28"/>
+          <w:szCs w:val="28"/>
+        </w:rPr>
+        <w:t>(</w:t>
+      </w:r>
+      <w:proofErr w:type="spellStart"/>
+      <w:r>
+        <w:rPr>
+          <w:sz w:val="28"/>
+          <w:szCs w:val="28"/>
+        </w:rPr>
+        <w:t>Singh</w:t>
+      </w:r>
+      <w:proofErr w:type="spellEnd"/>
+      <w:r>
+        <w:rPr>
+          <w:sz w:val="28"/>
+          <w:szCs w:val="28"/>
+        </w:rPr>
+        <w:t xml:space="preserve"> </w:t>
+      </w:r>
+      <w:proofErr w:type="spellStart"/>
+      <w:r>
+        <w:rPr>
+          <w:sz w:val="28"/>
+          <w:szCs w:val="28"/>
+        </w:rPr>
+        <w:t>Martinez</w:t>
+      </w:r>
+      <w:proofErr w:type="spellEnd"/>
+      <w:r>
+        <w:rPr>
+          <w:sz w:val="28"/>
+          <w:szCs w:val="28"/>
+        </w:rPr>
+        <w:t xml:space="preserve">, </w:t>
+      </w:r>
+      <w:proofErr w:type="spellStart"/>
+      <w:r>
+        <w:rPr>
+          <w:sz w:val="28"/>
+          <w:szCs w:val="28"/>
+        </w:rPr>
+        <w:t>Mauricio</w:t>
+      </w:r>
+      <w:proofErr w:type="spellEnd"/>
+      <w:r>
+        <w:rPr>
+          <w:sz w:val="28"/>
+          <w:szCs w:val="28"/>
+        </w:rPr>
+        <w:t xml:space="preserve"> </w:t>
+      </w:r>
+      <w:r>
+        <w:rPr>
+          <w:sz w:val="28"/>
+          <w:szCs w:val="28"/>
+        </w:rPr>
+        <w:t>\</w:t>
+      </w:r>
+      <w:r>
+        <w:rPr>
+          <w:sz w:val="28"/>
+          <w:szCs w:val="28"/>
+        </w:rPr>
+        <w:t xml:space="preserve">&amp; </w:t>
+      </w:r>
+      <w:proofErr w:type="spellStart"/>
+      <w:r>
+        <w:rPr>
+          <w:sz w:val="28"/>
+          <w:szCs w:val="28"/>
+        </w:rPr>
+        <w:t>Tang</w:t>
+      </w:r>
+      <w:proofErr w:type="spellEnd"/>
+      <w:r>
+        <w:rPr>
+          <w:sz w:val="28"/>
+          <w:szCs w:val="28"/>
+        </w:rPr>
+        <w:t xml:space="preserve">, </w:t>
+      </w:r>
+      <w:proofErr w:type="spellStart"/>
+      <w:r>
+        <w:rPr>
+          <w:sz w:val="28"/>
+          <w:szCs w:val="28"/>
+        </w:rPr>
+        <w:t>Sini</w:t>
+      </w:r>
+      <w:proofErr w:type="spellEnd"/>
+      <w:r>
+        <w:rPr>
+          <w:sz w:val="28"/>
+          <w:szCs w:val="28"/>
+        </w:rPr>
+        <w:t>)</w:t>
+      </w:r>
+      <w:r>
+        <w:rPr>
+          <w:sz w:val="28"/>
+          <w:szCs w:val="28"/>
+        </w:rPr>
+        <w:t>\cite{</w:t>
+      </w:r>
+      <w:proofErr w:type="spellStart"/>
+      <w:r>
+        <w:rPr>
+          <w:sz w:val="28"/>
+          <w:szCs w:val="28"/>
+        </w:rPr>
+        <w:t>Volitional-Vanity</w:t>
+      </w:r>
+      <w:proofErr w:type="spellEnd"/>
+      <w:r>
+        <w:rPr>
+          <w:sz w:val="28"/>
+          <w:szCs w:val="28"/>
+        </w:rPr>
+        <w:t>}</w:t>
+      </w:r>
+      <w:r>
+        <w:rPr>
+          <w:sz w:val="28"/>
+          <w:szCs w:val="28"/>
+        </w:rPr>
+        <w:t xml:space="preserve"> </w:t>
+      </w:r>
+      <w:r>
+        <w:rPr>
+          <w:sz w:val="28"/>
+          <w:szCs w:val="28"/>
+        </w:rPr>
+        <w:t xml:space="preserve">uviedlo ako prvú kúpu záložku 6 z 9 ľudí prostredníctvom rozhovoru a 10 z 23 ľudí prostredníctvom prieskumu. </w:t>
+      </w:r>
+      <w:r>
+        <w:rPr>
+          <w:sz w:val="28"/>
+          <w:szCs w:val="28"/>
+        </w:rPr>
+        <w:t>Ako p</w:t>
+      </w:r>
+      <w:r>
+        <w:rPr>
+          <w:sz w:val="28"/>
+          <w:szCs w:val="28"/>
+        </w:rPr>
+        <w:t>rvú kúpu balík</w:t>
+      </w:r>
+      <w:r>
+        <w:rPr>
+          <w:sz w:val="28"/>
+          <w:szCs w:val="28"/>
+        </w:rPr>
+        <w:t>a</w:t>
+      </w:r>
+      <w:r>
+        <w:rPr>
+          <w:sz w:val="28"/>
+          <w:szCs w:val="28"/>
+        </w:rPr>
+        <w:t xml:space="preserve"> podporovateľa uviedlo 2 z 9 ľudí prostredníctvom rozhovoru a 10 z 23 ľudí prostredníctvom prieskumu.</w:t>
+      </w:r>
+      <w:r>
+        <w:rPr>
+          <w:sz w:val="28"/>
+          <w:szCs w:val="28"/>
+        </w:rPr>
+        <w:t xml:space="preserve"> Balík podporovateľa obsahuje prémiovú menu, za ktorú za záložky dajú kúpiť</w:t>
+      </w:r>
+      <w:r>
+        <w:rPr>
+          <w:sz w:val="28"/>
+          <w:szCs w:val="28"/>
+        </w:rPr>
+        <w:t xml:space="preserve"> a teda sa treba pozrieť </w:t>
+      </w:r>
+      <w:r>
+        <w:rPr>
+          <w:sz w:val="28"/>
+          <w:szCs w:val="28"/>
+        </w:rPr>
+        <w:t xml:space="preserve">na </w:t>
+      </w:r>
+      <w:r>
+        <w:rPr>
+          <w:sz w:val="28"/>
+          <w:szCs w:val="28"/>
+        </w:rPr>
+        <w:t>následné kúpy a čo bola ich motivácia. V tejto istej štúdii</w:t>
+      </w:r>
+      <w:r>
+        <w:rPr>
+          <w:sz w:val="28"/>
+          <w:szCs w:val="28"/>
+        </w:rPr>
+        <w:t xml:space="preserve"> </w:t>
+      </w:r>
+      <w:r>
+        <w:rPr>
+          <w:sz w:val="28"/>
+          <w:szCs w:val="28"/>
+        </w:rPr>
+        <w:t>motiváciu ďalšej</w:t>
+      </w:r>
+      <w:r>
+        <w:rPr>
+          <w:sz w:val="28"/>
+          <w:szCs w:val="28"/>
+        </w:rPr>
+        <w:t xml:space="preserve"> investície do hry</w:t>
+      </w:r>
+      <w:r>
+        <w:rPr>
+          <w:sz w:val="28"/>
+          <w:szCs w:val="28"/>
+        </w:rPr>
+        <w:t xml:space="preserve"> uviedlo 19 z 23 ľudí</w:t>
+      </w:r>
+      <w:r>
+        <w:rPr>
+          <w:sz w:val="28"/>
+          <w:szCs w:val="28"/>
+        </w:rPr>
+        <w:t xml:space="preserve"> </w:t>
+      </w:r>
+      <w:r>
+        <w:rPr>
+          <w:sz w:val="28"/>
+          <w:szCs w:val="28"/>
+        </w:rPr>
+        <w:t>práve záložky</w:t>
+      </w:r>
+      <w:r>
+        <w:rPr>
+          <w:sz w:val="28"/>
+          <w:szCs w:val="28"/>
+        </w:rPr>
+        <w:t xml:space="preserve"> a</w:t>
+      </w:r>
+      <w:r>
+        <w:rPr>
+          <w:sz w:val="28"/>
+          <w:szCs w:val="28"/>
+        </w:rPr>
+        <w:t xml:space="preserve"> 16 z 23 </w:t>
+      </w:r>
+      <w:r>
+        <w:rPr>
+          <w:sz w:val="28"/>
+          <w:szCs w:val="28"/>
+        </w:rPr>
+        <w:t>u</w:t>
+      </w:r>
+      <w:r>
+        <w:rPr>
+          <w:sz w:val="28"/>
+          <w:szCs w:val="28"/>
+        </w:rPr>
+        <w:t>vi</w:t>
+      </w:r>
+      <w:r>
+        <w:rPr>
+          <w:sz w:val="28"/>
+          <w:szCs w:val="28"/>
+        </w:rPr>
+        <w:t>ed</w:t>
+      </w:r>
+      <w:r>
+        <w:rPr>
+          <w:sz w:val="28"/>
+          <w:szCs w:val="28"/>
+        </w:rPr>
+        <w:t>lo podporu vývojárom</w:t>
+      </w:r>
+      <w:r>
+        <w:rPr>
+          <w:sz w:val="28"/>
+          <w:szCs w:val="28"/>
+        </w:rPr>
+        <w:t>.</w:t>
+      </w:r>
+      <w:r>
+        <w:rPr>
+          <w:sz w:val="28"/>
+          <w:szCs w:val="28"/>
+        </w:rPr>
+        <w:t>\\</w:t>
+      </w:r>
+    </w:p>
+    <w:p>
+      <w:pPr>
+        <w:rPr>
+          <w:sz w:val="28"/>
+          <w:szCs w:val="28"/>
+        </w:rPr>
+      </w:pPr>
+    </w:p>
+    <w:p>
+      <w:pPr>
+        <w:rPr>
+          <w:sz w:val="28"/>
+          <w:szCs w:val="28"/>
+        </w:rPr>
+      </w:pPr>
+      <w:r>
+        <w:rPr>
+          <w:sz w:val="28"/>
+          <w:szCs w:val="28"/>
+        </w:rPr>
+        <w:t>Z tohto vidíme, že hráči kupujú hlavne záložky alebo balík podporovateľa a neskôr záložky</w:t>
+      </w:r>
+      <w:r>
+        <w:rPr>
+          <w:sz w:val="28"/>
+          <w:szCs w:val="28"/>
+        </w:rPr>
+        <w:t xml:space="preserve"> za prémiovú menu získanú z balíka.</w:t>
+      </w:r>
+      <w:r>
+        <w:rPr>
+          <w:sz w:val="28"/>
+          <w:szCs w:val="28"/>
+        </w:rPr>
+        <w:t xml:space="preserve"> Teda pre nových hráčov </w:t>
+      </w:r>
+      <w:r>
+        <w:rPr>
+          <w:sz w:val="28"/>
+          <w:szCs w:val="28"/>
+        </w:rPr>
+        <w:t>sú</w:t>
+      </w:r>
+      <w:r>
+        <w:rPr>
+          <w:sz w:val="28"/>
+          <w:szCs w:val="28"/>
+        </w:rPr>
+        <w:t xml:space="preserve"> </w:t>
+      </w:r>
+      <w:r>
+        <w:rPr>
+          <w:sz w:val="28"/>
+          <w:szCs w:val="28"/>
+        </w:rPr>
         <w:lastRenderedPageBreak/>
-        <w:t>N</w:t>
-      </w:r>
-      <w:r>
-        <w:rPr>
-          <w:sz w:val="28"/>
-          <w:szCs w:val="28"/>
-        </w:rPr>
-        <w:t>apríklad záložka na mapy ktorá stojí 15</w:t>
-      </w:r>
-      <w:r>
-        <w:rPr>
-          <w:sz w:val="28"/>
-          <w:szCs w:val="28"/>
-        </w:rPr>
-        <w:t>\</w:t>
-      </w:r>
-      <w:r>
-        <w:rPr>
-          <w:sz w:val="28"/>
-          <w:szCs w:val="28"/>
-        </w:rPr>
-        <w:t>$</w:t>
-      </w:r>
-      <w:r>
-        <w:rPr>
-          <w:sz w:val="28"/>
-          <w:szCs w:val="28"/>
-        </w:rPr>
-        <w:t xml:space="preserve"> umožňuje uložiť každý typ mapy rôznych úrovní 72-krát. </w:t>
-      </w:r>
-      <w:r>
-        <w:rPr>
-          <w:sz w:val="28"/>
-          <w:szCs w:val="28"/>
-        </w:rPr>
-        <w:t>Na</w:t>
-      </w:r>
-      <w:r>
-        <w:rPr>
-          <w:sz w:val="28"/>
-          <w:szCs w:val="28"/>
-        </w:rPr>
-        <w:t xml:space="preserve"> úrovni 16 je 96 rôznych máp, teda je</w:t>
-      </w:r>
-      <w:r>
-        <w:rPr>
-          <w:sz w:val="28"/>
-          <w:szCs w:val="28"/>
-        </w:rPr>
-        <w:t xml:space="preserve"> možné uložiť až</w:t>
-      </w:r>
-      <w:r>
-        <w:rPr>
-          <w:sz w:val="28"/>
-          <w:szCs w:val="28"/>
-        </w:rPr>
-        <w:t xml:space="preserve"> 6912 máp iba pre</w:t>
-      </w:r>
+        <w:t>hlavn</w:t>
+      </w:r>
+      <w:r>
+        <w:rPr>
+          <w:sz w:val="28"/>
+          <w:szCs w:val="28"/>
+        </w:rPr>
+        <w:t>ou</w:t>
+      </w:r>
+      <w:r>
+        <w:rPr>
+          <w:sz w:val="28"/>
+          <w:szCs w:val="28"/>
+        </w:rPr>
+        <w:t xml:space="preserve"> motiváci</w:t>
+      </w:r>
+      <w:r>
+        <w:rPr>
+          <w:sz w:val="28"/>
+          <w:szCs w:val="28"/>
+        </w:rPr>
+        <w:t>ou</w:t>
+      </w:r>
+      <w:r>
+        <w:rPr>
+          <w:sz w:val="28"/>
+          <w:szCs w:val="28"/>
+        </w:rPr>
+        <w:t xml:space="preserve"> investovania do hry práve záložk</w:t>
+      </w:r>
+      <w:r>
+        <w:rPr>
+          <w:sz w:val="28"/>
+          <w:szCs w:val="28"/>
+        </w:rPr>
+        <w:t>y</w:t>
+      </w:r>
+      <w:r>
+        <w:rPr>
+          <w:sz w:val="28"/>
+          <w:szCs w:val="28"/>
+        </w:rPr>
+        <w:t xml:space="preserve">, ktoré oproti normálnym záložkám ponúkajú oveľa väčší úložný priestor a veľa funkcií </w:t>
+      </w:r>
+      <w:r>
+        <w:rPr>
+          <w:sz w:val="28"/>
+          <w:szCs w:val="28"/>
+        </w:rPr>
+        <w:t xml:space="preserve">na uľahčenie manažovania inventára </w:t>
+      </w:r>
+      <w:r>
+        <w:rPr>
+          <w:sz w:val="28"/>
+          <w:szCs w:val="28"/>
+        </w:rPr>
+        <w:t xml:space="preserve">tzv. </w:t>
+      </w:r>
+      <w:proofErr w:type="spellStart"/>
+      <w:r>
+        <w:rPr>
+          <w:sz w:val="28"/>
+          <w:szCs w:val="28"/>
+        </w:rPr>
+        <w:t>quality</w:t>
+      </w:r>
+      <w:proofErr w:type="spellEnd"/>
+      <w:r>
+        <w:rPr>
+          <w:sz w:val="28"/>
+          <w:szCs w:val="28"/>
+        </w:rPr>
+        <w:t>-of-</w:t>
+      </w:r>
+      <w:proofErr w:type="spellStart"/>
+      <w:r>
+        <w:rPr>
+          <w:sz w:val="28"/>
+          <w:szCs w:val="28"/>
+        </w:rPr>
+        <w:t>life</w:t>
+      </w:r>
+      <w:proofErr w:type="spellEnd"/>
       <w:r>
         <w:rPr>
           <w:sz w:val="28"/>
@@ -1633,152 +2469,28 @@
         </w:rPr>
         <w:t xml:space="preserve"> </w:t>
       </w:r>
-      <w:r>
-        <w:rPr>
-          <w:sz w:val="28"/>
-          <w:szCs w:val="28"/>
-        </w:rPr>
-        <w:t>túto jednu úroveň</w:t>
-      </w:r>
-      <w:r>
-        <w:rPr>
-          <w:sz w:val="28"/>
-          <w:szCs w:val="28"/>
-        </w:rPr>
-        <w:t xml:space="preserve">. </w:t>
-      </w:r>
-      <w:r>
-        <w:rPr>
-          <w:sz w:val="28"/>
-          <w:szCs w:val="28"/>
-        </w:rPr>
-        <w:t>N</w:t>
-      </w:r>
-      <w:r>
-        <w:rPr>
-          <w:sz w:val="28"/>
-          <w:szCs w:val="28"/>
-        </w:rPr>
-        <w:t>amiesto normálnej záložky, ktorá je neprehľadná a má maximum 144 políčok</w:t>
-      </w:r>
-      <w:r>
-        <w:rPr>
-          <w:sz w:val="28"/>
-          <w:szCs w:val="28"/>
-        </w:rPr>
-        <w:t>, resp. máp</w:t>
-      </w:r>
-      <w:r>
-        <w:rPr>
-          <w:sz w:val="28"/>
-          <w:szCs w:val="28"/>
-        </w:rPr>
-        <w:t xml:space="preserve"> na uloženie je možné, aby si hráč kúpil špeciálny typ záložky pre mapy, ktor</w:t>
-      </w:r>
-      <w:r>
-        <w:rPr>
-          <w:sz w:val="28"/>
-          <w:szCs w:val="28"/>
-        </w:rPr>
-        <w:t>á</w:t>
-      </w:r>
-      <w:r>
-        <w:rPr>
-          <w:sz w:val="28"/>
-          <w:szCs w:val="28"/>
-        </w:rPr>
-        <w:t xml:space="preserve"> je veľmi prehľadn</w:t>
-      </w:r>
-      <w:r>
-        <w:rPr>
-          <w:sz w:val="28"/>
-          <w:szCs w:val="28"/>
-        </w:rPr>
-        <w:t>á</w:t>
-      </w:r>
-      <w:r>
-        <w:rPr>
-          <w:sz w:val="28"/>
-          <w:szCs w:val="28"/>
-        </w:rPr>
-        <w:t xml:space="preserve">, má </w:t>
-      </w:r>
-      <w:r>
-        <w:rPr>
-          <w:sz w:val="28"/>
-          <w:szCs w:val="28"/>
-        </w:rPr>
-        <w:t>niekoľko násobne väčší priestor</w:t>
-      </w:r>
-      <w:r>
-        <w:rPr>
-          <w:sz w:val="28"/>
-          <w:szCs w:val="28"/>
-        </w:rPr>
-        <w:t xml:space="preserve"> </w:t>
-      </w:r>
-      <w:r>
-        <w:rPr>
-          <w:sz w:val="28"/>
-          <w:szCs w:val="28"/>
-        </w:rPr>
-        <w:t xml:space="preserve">a má </w:t>
-      </w:r>
-      <w:r>
-        <w:rPr>
-          <w:sz w:val="28"/>
-          <w:szCs w:val="28"/>
-        </w:rPr>
-        <w:t xml:space="preserve">viacero špeciálnych </w:t>
-      </w:r>
-      <w:r>
-        <w:rPr>
-          <w:sz w:val="28"/>
-          <w:szCs w:val="28"/>
-        </w:rPr>
-        <w:t>funkcií</w:t>
-      </w:r>
-      <w:r>
-        <w:rPr>
-          <w:sz w:val="28"/>
-          <w:szCs w:val="28"/>
-        </w:rPr>
-        <w:t>, ako napríklad zvýraznenie mapy, ktor</w:t>
-      </w:r>
-      <w:r>
-        <w:rPr>
-          <w:sz w:val="28"/>
-          <w:szCs w:val="28"/>
-        </w:rPr>
-        <w:t>á ešte nebola dokončená</w:t>
-      </w:r>
-      <w:r>
-        <w:rPr>
-          <w:sz w:val="28"/>
-          <w:szCs w:val="28"/>
-        </w:rPr>
-        <w:t xml:space="preserve">. Takýchto špeciálnych záložiek existuje niekoľko a pokrývajú všetky typy vecí, ako </w:t>
-      </w:r>
-      <w:r>
-        <w:rPr>
-          <w:sz w:val="28"/>
-          <w:szCs w:val="28"/>
-        </w:rPr>
-        <w:t>men</w:t>
-      </w:r>
-      <w:r>
-        <w:rPr>
-          <w:sz w:val="28"/>
-          <w:szCs w:val="28"/>
-        </w:rPr>
-        <w:t>y</w:t>
-      </w:r>
-      <w:r>
-        <w:rPr>
-          <w:sz w:val="28"/>
-          <w:szCs w:val="28"/>
-        </w:rPr>
-        <w:t>, mapy, úlomky, lekvárové fľašky atď.</w:t>
+      <w:proofErr w:type="spellStart"/>
+      <w:r>
+        <w:rPr>
+          <w:sz w:val="28"/>
+          <w:szCs w:val="28"/>
+        </w:rPr>
+        <w:t>feature</w:t>
+      </w:r>
+      <w:r>
+        <w:rPr>
+          <w:sz w:val="28"/>
+          <w:szCs w:val="28"/>
+        </w:rPr>
+        <w:t>s</w:t>
+      </w:r>
+      <w:proofErr w:type="spellEnd"/>
+      <w:r>
+        <w:rPr>
+          <w:sz w:val="28"/>
+          <w:szCs w:val="28"/>
+        </w:rPr>
+        <w:t>.</w:t>
       </w:r>
       <w:r>
         <w:rPr>
@@ -1803,20 +2515,13 @@
           <w:szCs w:val="28"/>
         </w:rPr>
       </w:pPr>
-      <w:r>
-        <w:rPr>
-          <w:sz w:val="28"/>
-          <w:szCs w:val="28"/>
-        </w:rPr>
-        <w:t xml:space="preserve">Dôvodom prečo sa v komunite objavuje pojem </w:t>
-      </w:r>
-      <w:proofErr w:type="spellStart"/>
-      <w:r>
-        <w:rPr>
-          <w:sz w:val="28"/>
-          <w:szCs w:val="28"/>
-        </w:rPr>
-        <w:t>pay</w:t>
+      <w:proofErr w:type="spellStart"/>
+      <w:r>
+        <w:rPr>
+          <w:sz w:val="28"/>
+          <w:szCs w:val="28"/>
+        </w:rPr>
+        <w:t>Pay</w:t>
       </w:r>
       <w:proofErr w:type="spellEnd"/>
       <w:r>
@@ -1840,396 +2545,56 @@
           <w:sz w:val="28"/>
           <w:szCs w:val="28"/>
         </w:rPr>
-        <w:t xml:space="preserve"> je, že niektoré špeciálne záložky je priam potrebné </w:t>
-      </w:r>
-      <w:r>
-        <w:rPr>
-          <w:sz w:val="28"/>
-          <w:szCs w:val="28"/>
-        </w:rPr>
-        <w:t>kúpi</w:t>
-      </w:r>
-      <w:r>
-        <w:rPr>
-          <w:sz w:val="28"/>
-          <w:szCs w:val="28"/>
-        </w:rPr>
-        <w:t>ť</w:t>
-      </w:r>
-      <w:r>
-        <w:rPr>
-          <w:sz w:val="28"/>
-          <w:szCs w:val="28"/>
-        </w:rPr>
-        <w:t>, aby si hráč mohol naplno vychutnať hru v jej konečnej fáze, kde pre mnohých hráčo</w:t>
-      </w:r>
-      <w:r>
-        <w:rPr>
-          <w:sz w:val="28"/>
-          <w:szCs w:val="28"/>
-        </w:rPr>
-        <w:t>v</w:t>
-      </w:r>
-      <w:r>
-        <w:rPr>
-          <w:sz w:val="28"/>
-          <w:szCs w:val="28"/>
-        </w:rPr>
-        <w:t xml:space="preserve"> práve hra začína.</w:t>
-      </w:r>
-      <w:r>
-        <w:rPr>
-          <w:sz w:val="28"/>
-          <w:szCs w:val="28"/>
-        </w:rPr>
-        <w:t>\\</w:t>
-      </w:r>
-    </w:p>
-    <w:p>
-      <w:pPr>
-        <w:rPr>
-          <w:sz w:val="28"/>
-          <w:szCs w:val="28"/>
-        </w:rPr>
-      </w:pPr>
-    </w:p>
-    <w:p>
-      <w:pPr>
-        <w:rPr>
-          <w:sz w:val="28"/>
-          <w:szCs w:val="28"/>
-        </w:rPr>
-      </w:pPr>
-      <w:r>
-        <w:rPr>
-          <w:sz w:val="28"/>
-          <w:szCs w:val="28"/>
-        </w:rPr>
-        <w:t>V</w:t>
-      </w:r>
-      <w:r>
-        <w:rPr>
-          <w:sz w:val="28"/>
-          <w:szCs w:val="28"/>
-        </w:rPr>
-        <w:t> </w:t>
-      </w:r>
-      <w:r>
-        <w:rPr>
-          <w:sz w:val="28"/>
-          <w:szCs w:val="28"/>
-        </w:rPr>
-        <w:t>štúdii</w:t>
-      </w:r>
-      <w:r>
-        <w:rPr>
-          <w:sz w:val="28"/>
-          <w:szCs w:val="28"/>
-        </w:rPr>
-        <w:t xml:space="preserve"> </w:t>
-      </w:r>
-      <w:proofErr w:type="spellStart"/>
-      <w:r>
-        <w:rPr>
-          <w:sz w:val="28"/>
-          <w:szCs w:val="28"/>
-        </w:rPr>
-        <w:t>Volitional</w:t>
-      </w:r>
-      <w:proofErr w:type="spellEnd"/>
-      <w:r>
-        <w:rPr>
-          <w:sz w:val="28"/>
-          <w:szCs w:val="28"/>
-        </w:rPr>
-        <w:t xml:space="preserve"> </w:t>
-      </w:r>
-      <w:proofErr w:type="spellStart"/>
-      <w:r>
-        <w:rPr>
-          <w:sz w:val="28"/>
-          <w:szCs w:val="28"/>
-        </w:rPr>
-        <w:t>Vanity</w:t>
-      </w:r>
-      <w:proofErr w:type="spellEnd"/>
-      <w:r>
-        <w:rPr>
-          <w:sz w:val="28"/>
-          <w:szCs w:val="28"/>
-        </w:rPr>
-        <w:t>(</w:t>
-      </w:r>
-      <w:proofErr w:type="spellStart"/>
-      <w:r>
-        <w:rPr>
-          <w:sz w:val="28"/>
-          <w:szCs w:val="28"/>
-        </w:rPr>
-        <w:t>Singh</w:t>
-      </w:r>
-      <w:proofErr w:type="spellEnd"/>
-      <w:r>
-        <w:rPr>
-          <w:sz w:val="28"/>
-          <w:szCs w:val="28"/>
-        </w:rPr>
-        <w:t xml:space="preserve"> </w:t>
-      </w:r>
-      <w:proofErr w:type="spellStart"/>
-      <w:r>
-        <w:rPr>
-          <w:sz w:val="28"/>
-          <w:szCs w:val="28"/>
-        </w:rPr>
-        <w:t>Martinez</w:t>
-      </w:r>
-      <w:proofErr w:type="spellEnd"/>
-      <w:r>
-        <w:rPr>
-          <w:sz w:val="28"/>
-          <w:szCs w:val="28"/>
-        </w:rPr>
-        <w:t xml:space="preserve">, </w:t>
-      </w:r>
-      <w:proofErr w:type="spellStart"/>
-      <w:r>
-        <w:rPr>
-          <w:sz w:val="28"/>
-          <w:szCs w:val="28"/>
-        </w:rPr>
-        <w:t>Mauricio</w:t>
-      </w:r>
-      <w:proofErr w:type="spellEnd"/>
-      <w:r>
-        <w:rPr>
-          <w:sz w:val="28"/>
-          <w:szCs w:val="28"/>
-        </w:rPr>
-        <w:t xml:space="preserve"> </w:t>
-      </w:r>
-      <w:r>
-        <w:rPr>
-          <w:sz w:val="28"/>
-          <w:szCs w:val="28"/>
-        </w:rPr>
-        <w:t>\</w:t>
-      </w:r>
-      <w:r>
-        <w:rPr>
-          <w:sz w:val="28"/>
-          <w:szCs w:val="28"/>
-        </w:rPr>
-        <w:t xml:space="preserve">&amp; </w:t>
-      </w:r>
-      <w:proofErr w:type="spellStart"/>
-      <w:r>
-        <w:rPr>
-          <w:sz w:val="28"/>
-          <w:szCs w:val="28"/>
-        </w:rPr>
-        <w:t>Tang</w:t>
-      </w:r>
-      <w:proofErr w:type="spellEnd"/>
-      <w:r>
-        <w:rPr>
-          <w:sz w:val="28"/>
-          <w:szCs w:val="28"/>
-        </w:rPr>
-        <w:t xml:space="preserve">, </w:t>
-      </w:r>
-      <w:proofErr w:type="spellStart"/>
-      <w:r>
-        <w:rPr>
-          <w:sz w:val="28"/>
-          <w:szCs w:val="28"/>
-        </w:rPr>
-        <w:t>Sini</w:t>
-      </w:r>
-      <w:proofErr w:type="spellEnd"/>
-      <w:r>
-        <w:rPr>
-          <w:sz w:val="28"/>
-          <w:szCs w:val="28"/>
-        </w:rPr>
-        <w:t>)</w:t>
-      </w:r>
-      <w:r>
-        <w:rPr>
-          <w:sz w:val="28"/>
-          <w:szCs w:val="28"/>
-        </w:rPr>
-        <w:t>\cite{</w:t>
-      </w:r>
-      <w:proofErr w:type="spellStart"/>
-      <w:r>
-        <w:rPr>
-          <w:sz w:val="28"/>
-          <w:szCs w:val="28"/>
-        </w:rPr>
-        <w:t>Volitional-Vanity</w:t>
-      </w:r>
-      <w:proofErr w:type="spellEnd"/>
-      <w:r>
-        <w:rPr>
-          <w:sz w:val="28"/>
-          <w:szCs w:val="28"/>
-        </w:rPr>
-        <w:t>}</w:t>
-      </w:r>
-      <w:r>
-        <w:rPr>
-          <w:sz w:val="28"/>
-          <w:szCs w:val="28"/>
-        </w:rPr>
-        <w:t xml:space="preserve"> </w:t>
-      </w:r>
-      <w:r>
-        <w:rPr>
-          <w:sz w:val="28"/>
-          <w:szCs w:val="28"/>
-        </w:rPr>
-        <w:t xml:space="preserve">uviedlo ako prvú kúpu záložku 6 z 9 ľudí prostredníctvom rozhovoru a 10 z 23 ľudí prostredníctvom prieskumu. </w:t>
-      </w:r>
-      <w:r>
-        <w:rPr>
-          <w:sz w:val="28"/>
-          <w:szCs w:val="28"/>
-        </w:rPr>
-        <w:t>Ako p</w:t>
-      </w:r>
-      <w:r>
-        <w:rPr>
-          <w:sz w:val="28"/>
-          <w:szCs w:val="28"/>
-        </w:rPr>
-        <w:t>rvú kúpu balík</w:t>
-      </w:r>
-      <w:r>
-        <w:rPr>
-          <w:sz w:val="28"/>
-          <w:szCs w:val="28"/>
-        </w:rPr>
-        <w:t>a</w:t>
-      </w:r>
-      <w:r>
-        <w:rPr>
-          <w:sz w:val="28"/>
-          <w:szCs w:val="28"/>
-        </w:rPr>
-        <w:t xml:space="preserve"> podporovateľa uviedlo 2 z 9 ľudí prostredníctvom rozhovoru a 10 z 23 ľudí prostredníctvom prieskumu.</w:t>
-      </w:r>
-      <w:r>
-        <w:rPr>
-          <w:sz w:val="28"/>
-          <w:szCs w:val="28"/>
-        </w:rPr>
-        <w:t xml:space="preserve"> Balík podporovateľa obsahuje prémiovú menu, za ktorú za záložky dajú kúpiť</w:t>
-      </w:r>
-      <w:r>
-        <w:rPr>
-          <w:sz w:val="28"/>
-          <w:szCs w:val="28"/>
-        </w:rPr>
-        <w:t xml:space="preserve"> a teda sa treba pozrieť </w:t>
-      </w:r>
-      <w:r>
-        <w:rPr>
-          <w:sz w:val="28"/>
-          <w:szCs w:val="28"/>
-        </w:rPr>
-        <w:t xml:space="preserve">na </w:t>
-      </w:r>
-      <w:r>
-        <w:rPr>
-          <w:sz w:val="28"/>
-          <w:szCs w:val="28"/>
-        </w:rPr>
-        <w:t>následné kúpy a čo bola ich motivácia. V tejto istej štúdii</w:t>
-      </w:r>
-      <w:r>
-        <w:rPr>
-          <w:sz w:val="28"/>
-          <w:szCs w:val="28"/>
-        </w:rPr>
-        <w:t xml:space="preserve"> </w:t>
-      </w:r>
-      <w:r>
-        <w:rPr>
-          <w:sz w:val="28"/>
-          <w:szCs w:val="28"/>
-        </w:rPr>
-        <w:t>motiváciu ďalšej</w:t>
-      </w:r>
-      <w:r>
-        <w:rPr>
-          <w:sz w:val="28"/>
-          <w:szCs w:val="28"/>
-        </w:rPr>
-        <w:t xml:space="preserve"> investície do hry</w:t>
-      </w:r>
-      <w:r>
-        <w:rPr>
-          <w:sz w:val="28"/>
-          <w:szCs w:val="28"/>
-        </w:rPr>
-        <w:t xml:space="preserve"> uviedlo 19 z 23 ľudí</w:t>
-      </w:r>
-      <w:r>
-        <w:rPr>
-          <w:sz w:val="28"/>
-          <w:szCs w:val="28"/>
-        </w:rPr>
-        <w:t xml:space="preserve"> </w:t>
-      </w:r>
-      <w:r>
-        <w:rPr>
-          <w:sz w:val="28"/>
-          <w:szCs w:val="28"/>
-        </w:rPr>
-        <w:t>práve záložky</w:t>
-      </w:r>
-      <w:r>
-        <w:rPr>
-          <w:sz w:val="28"/>
-          <w:szCs w:val="28"/>
-        </w:rPr>
-        <w:t xml:space="preserve"> a</w:t>
-      </w:r>
-      <w:r>
-        <w:rPr>
-          <w:sz w:val="28"/>
-          <w:szCs w:val="28"/>
-        </w:rPr>
-        <w:t xml:space="preserve"> 16 z 23 </w:t>
-      </w:r>
-      <w:r>
-        <w:rPr>
-          <w:sz w:val="28"/>
-          <w:szCs w:val="28"/>
-        </w:rPr>
-        <w:t>u</w:t>
-      </w:r>
-      <w:r>
-        <w:rPr>
-          <w:sz w:val="28"/>
-          <w:szCs w:val="28"/>
-        </w:rPr>
-        <w:t>vi</w:t>
-      </w:r>
-      <w:r>
-        <w:rPr>
-          <w:sz w:val="28"/>
-          <w:szCs w:val="28"/>
-        </w:rPr>
-        <w:t>ed</w:t>
-      </w:r>
-      <w:r>
-        <w:rPr>
-          <w:sz w:val="28"/>
-          <w:szCs w:val="28"/>
-        </w:rPr>
-        <w:t>lo podporu vývojárom</w:t>
+        <w:t xml:space="preserve"> pojem sa v komunite vyskytuje práve preto, že tieto záložky ponúkajú obrovské výhody nielen v ľahšom manažovaní inventára</w:t>
+      </w:r>
+      <w:r>
+        <w:rPr>
+          <w:sz w:val="28"/>
+          <w:szCs w:val="28"/>
+        </w:rPr>
+        <w:t xml:space="preserve">, čo </w:t>
+      </w:r>
+      <w:r>
+        <w:rPr>
+          <w:sz w:val="28"/>
+          <w:szCs w:val="28"/>
+        </w:rPr>
+        <w:t>hráč</w:t>
+      </w:r>
+      <w:r>
+        <w:rPr>
+          <w:sz w:val="28"/>
+          <w:szCs w:val="28"/>
+        </w:rPr>
+        <w:t>ovi umožní si hru viac vychutnať</w:t>
+      </w:r>
+      <w:r>
+        <w:rPr>
+          <w:sz w:val="28"/>
+          <w:szCs w:val="28"/>
+        </w:rPr>
+        <w:t xml:space="preserve"> užije hru viac, ale hlavne v ušetrení času a pri predávaní</w:t>
+      </w:r>
+      <w:r>
+        <w:rPr>
+          <w:sz w:val="28"/>
+          <w:szCs w:val="28"/>
+        </w:rPr>
+        <w:t xml:space="preserve"> veľkých kvantít typov vecí </w:t>
+      </w:r>
+      <w:r>
+        <w:rPr>
+          <w:sz w:val="28"/>
+          <w:szCs w:val="28"/>
+        </w:rPr>
+        <w:t>ako napr.</w:t>
+      </w:r>
+      <w:r>
+        <w:rPr>
+          <w:sz w:val="28"/>
+          <w:szCs w:val="28"/>
+        </w:rPr>
+        <w:t xml:space="preserve"> fragmenty</w:t>
       </w:r>
       <w:r>
         <w:rPr>
@@ -2243,286 +2608,6 @@
           <w:sz w:val="28"/>
           <w:szCs w:val="28"/>
         </w:rPr>
-        <w:t>\\</w:t>
-      </w:r>
-    </w:p>
-    <w:p>
-      <w:pPr>
-        <w:rPr>
-          <w:sz w:val="28"/>
-          <w:szCs w:val="28"/>
-        </w:rPr>
-      </w:pPr>
-    </w:p>
-    <w:p>
-      <w:pPr>
-        <w:rPr>
-          <w:sz w:val="28"/>
-          <w:szCs w:val="28"/>
-        </w:rPr>
-      </w:pPr>
-      <w:r>
-        <w:rPr>
-          <w:sz w:val="28"/>
-          <w:szCs w:val="28"/>
-        </w:rPr>
-        <w:t>Z tohto vidíme, že hráči kupujú hlavne záložky alebo balík podporovateľa a neskôr záložky</w:t>
-      </w:r>
-      <w:r>
-        <w:rPr>
-          <w:sz w:val="28"/>
-          <w:szCs w:val="28"/>
-        </w:rPr>
-        <w:t xml:space="preserve"> za prémiovú menu získanú z balíka.</w:t>
-      </w:r>
-      <w:r>
-        <w:rPr>
-          <w:sz w:val="28"/>
-          <w:szCs w:val="28"/>
-        </w:rPr>
-        <w:t xml:space="preserve"> Teda pre nových hráčov </w:t>
-      </w:r>
-      <w:r>
-        <w:rPr>
-          <w:sz w:val="28"/>
-          <w:szCs w:val="28"/>
-        </w:rPr>
-        <w:t>sú</w:t>
-      </w:r>
-      <w:r>
-        <w:rPr>
-          <w:sz w:val="28"/>
-          <w:szCs w:val="28"/>
-        </w:rPr>
-        <w:t xml:space="preserve"> hlavn</w:t>
-      </w:r>
-      <w:r>
-        <w:rPr>
-          <w:sz w:val="28"/>
-          <w:szCs w:val="28"/>
-        </w:rPr>
-        <w:t>ou</w:t>
-      </w:r>
-      <w:r>
-        <w:rPr>
-          <w:sz w:val="28"/>
-          <w:szCs w:val="28"/>
-        </w:rPr>
-        <w:t xml:space="preserve"> motiváci</w:t>
-      </w:r>
-      <w:r>
-        <w:rPr>
-          <w:sz w:val="28"/>
-          <w:szCs w:val="28"/>
-        </w:rPr>
-        <w:t>ou</w:t>
-      </w:r>
-      <w:r>
-        <w:rPr>
-          <w:sz w:val="28"/>
-          <w:szCs w:val="28"/>
-        </w:rPr>
-        <w:t xml:space="preserve"> investovania do hry práve záložk</w:t>
-      </w:r>
-      <w:r>
-        <w:rPr>
-          <w:sz w:val="28"/>
-          <w:szCs w:val="28"/>
-        </w:rPr>
-        <w:t>y</w:t>
-      </w:r>
-      <w:r>
-        <w:rPr>
-          <w:sz w:val="28"/>
-          <w:szCs w:val="28"/>
-        </w:rPr>
-        <w:t xml:space="preserve">, ktoré oproti normálnym záložkám ponúkajú oveľa väčší úložný priestor a veľa funkcií </w:t>
-      </w:r>
-      <w:r>
-        <w:rPr>
-          <w:sz w:val="28"/>
-          <w:szCs w:val="28"/>
-        </w:rPr>
-        <w:t xml:space="preserve">na uľahčenie manažovania inventára </w:t>
-      </w:r>
-      <w:r>
-        <w:rPr>
-          <w:sz w:val="28"/>
-          <w:szCs w:val="28"/>
-        </w:rPr>
-        <w:t xml:space="preserve">tzv. </w:t>
-      </w:r>
-      <w:proofErr w:type="spellStart"/>
-      <w:r>
-        <w:rPr>
-          <w:sz w:val="28"/>
-          <w:szCs w:val="28"/>
-        </w:rPr>
-        <w:t>quality</w:t>
-      </w:r>
-      <w:proofErr w:type="spellEnd"/>
-      <w:r>
-        <w:rPr>
-          <w:sz w:val="28"/>
-          <w:szCs w:val="28"/>
-        </w:rPr>
-        <w:t>-of-</w:t>
-      </w:r>
-      <w:proofErr w:type="spellStart"/>
-      <w:r>
-        <w:rPr>
-          <w:sz w:val="28"/>
-          <w:szCs w:val="28"/>
-        </w:rPr>
-        <w:t>life</w:t>
-      </w:r>
-      <w:proofErr w:type="spellEnd"/>
-      <w:r>
-        <w:rPr>
-          <w:sz w:val="28"/>
-          <w:szCs w:val="28"/>
-        </w:rPr>
-        <w:t xml:space="preserve"> </w:t>
-      </w:r>
-      <w:proofErr w:type="spellStart"/>
-      <w:r>
-        <w:rPr>
-          <w:sz w:val="28"/>
-          <w:szCs w:val="28"/>
-        </w:rPr>
-        <w:t>feature</w:t>
-      </w:r>
-      <w:r>
-        <w:rPr>
-          <w:sz w:val="28"/>
-          <w:szCs w:val="28"/>
-        </w:rPr>
-        <w:t>s</w:t>
-      </w:r>
-      <w:proofErr w:type="spellEnd"/>
-      <w:r>
-        <w:rPr>
-          <w:sz w:val="28"/>
-          <w:szCs w:val="28"/>
-        </w:rPr>
-        <w:t>.</w:t>
-      </w:r>
-      <w:r>
-        <w:rPr>
-          <w:sz w:val="28"/>
-          <w:szCs w:val="28"/>
-        </w:rPr>
-        <w:t>\\</w:t>
-      </w:r>
-    </w:p>
-    <w:p>
-      <w:pPr>
-        <w:rPr>
-          <w:sz w:val="28"/>
-          <w:szCs w:val="28"/>
-        </w:rPr>
-      </w:pPr>
-    </w:p>
-    <w:p>
-      <w:pPr>
-        <w:rPr>
-          <w:sz w:val="28"/>
-          <w:szCs w:val="28"/>
-        </w:rPr>
-      </w:pPr>
-      <w:proofErr w:type="spellStart"/>
-      <w:r>
-        <w:rPr>
-          <w:sz w:val="28"/>
-          <w:szCs w:val="28"/>
-        </w:rPr>
-        <w:t>Pay</w:t>
-      </w:r>
-      <w:proofErr w:type="spellEnd"/>
-      <w:r>
-        <w:rPr>
-          <w:sz w:val="28"/>
-          <w:szCs w:val="28"/>
-        </w:rPr>
-        <w:t>-to-</w:t>
-      </w:r>
-      <w:proofErr w:type="spellStart"/>
-      <w:r>
-        <w:rPr>
-          <w:sz w:val="28"/>
-          <w:szCs w:val="28"/>
-        </w:rPr>
-        <w:t>win</w:t>
-      </w:r>
-      <w:proofErr w:type="spellEnd"/>
-      <w:r>
-        <w:rPr>
-          <w:sz w:val="28"/>
-          <w:szCs w:val="28"/>
-        </w:rPr>
-        <w:t xml:space="preserve"> pojem sa v komunite vyskytuje práve preto, že tieto záložky ponúkajú obrovské výhody nielen v ľahšom manažovaní inventára</w:t>
-      </w:r>
-      <w:r>
-        <w:rPr>
-          <w:sz w:val="28"/>
-          <w:szCs w:val="28"/>
-        </w:rPr>
-        <w:t xml:space="preserve">, čo </w:t>
-      </w:r>
-      <w:r>
-        <w:rPr>
-          <w:sz w:val="28"/>
-          <w:szCs w:val="28"/>
-        </w:rPr>
-        <w:t>hráč</w:t>
-      </w:r>
-      <w:r>
-        <w:rPr>
-          <w:sz w:val="28"/>
-          <w:szCs w:val="28"/>
-        </w:rPr>
-        <w:t>ovi umožní si hru viac vychutnať</w:t>
-      </w:r>
-      <w:r>
-        <w:rPr>
-          <w:sz w:val="28"/>
-          <w:szCs w:val="28"/>
-        </w:rPr>
-        <w:t xml:space="preserve"> užije hru viac, ale hlavne v ušetrení času a pri predávaní</w:t>
-      </w:r>
-      <w:r>
-        <w:rPr>
-          <w:sz w:val="28"/>
-          <w:szCs w:val="28"/>
-        </w:rPr>
-        <w:t xml:space="preserve"> veľkých kvantít typov vecí </w:t>
-      </w:r>
-      <w:r>
-        <w:rPr>
-          <w:sz w:val="28"/>
-          <w:szCs w:val="28"/>
-        </w:rPr>
-        <w:t>ako napr.</w:t>
-      </w:r>
-      <w:r>
-        <w:rPr>
-          <w:sz w:val="28"/>
-          <w:szCs w:val="28"/>
-        </w:rPr>
-        <w:t xml:space="preserve"> fragmenty</w:t>
-      </w:r>
-      <w:r>
-        <w:rPr>
-          <w:sz w:val="28"/>
-          <w:szCs w:val="28"/>
-        </w:rPr>
-        <w:t>.</w:t>
-      </w:r>
-      <w:r>
-        <w:rPr>
-          <w:sz w:val="28"/>
-          <w:szCs w:val="28"/>
-        </w:rPr>
         <w:t xml:space="preserve"> Š</w:t>
       </w:r>
       <w:r>
@@ -2544,7 +2629,6 @@
           <w:sz w:val="28"/>
           <w:szCs w:val="28"/>
         </w:rPr>
-        <w:lastRenderedPageBreak/>
         <w:t xml:space="preserve">preto </w:t>
       </w:r>
       <w:r>

</xml_diff>